<commit_message>
Pseudo code for Shannonfano algorithm
</commit_message>
<xml_diff>
--- a/reports/MidTermFinalReport.docx
+++ b/reports/MidTermFinalReport.docx
@@ -4164,16 +4164,8 @@
         <w:rPr>
           <w:rFonts w:cs="Times New Roman" w:ascii="Times New Roman" w:hAnsi="Times New Roman"/>
         </w:rPr>
-        <w:t xml:space="preserve">b) </w:t>
-      </w:r>
-      <w:bookmarkStart w:id="84" w:name="__DdeLink__1621_608839352"/>
-      <w:r>
-        <w:rPr>
-          <w:rFonts w:cs="Times New Roman" w:ascii="Times New Roman" w:hAnsi="Times New Roman"/>
-        </w:rPr>
-        <w:t xml:space="preserve">Traverse the tree and assign code to each </w:t>
-      </w:r>
-      <w:bookmarkEnd w:id="84"/>
+        <w:t xml:space="preserve">b) Traverse the tree and assign code to each </w:t>
+      </w:r>
       <w:r>
         <w:rPr>
           <w:rFonts w:cs="Times New Roman" w:ascii="Times New Roman" w:hAnsi="Times New Roman"/>
@@ -4424,8 +4416,43 @@
         <w:spacing w:lineRule="auto" w:line="240"/>
         <w:ind w:hanging="0"/>
         <w:jc w:val="both"/>
-        <w:rPr>
-          <w:rFonts w:ascii="Times New Roman" w:hAnsi="Times New Roman" w:cs="Times New Roman"/>
+        <w:rPr/>
+      </w:pPr>
+      <w:r>
+        <w:rPr>
+          <w:rFonts w:cs="Times New Roman" w:ascii="Times New Roman" w:hAnsi="Times New Roman"/>
+          <w:b/>
+          <w:sz w:val="28"/>
+          <w:szCs w:val="28"/>
+        </w:rPr>
+        <w:t xml:space="preserve">Pseudo code for </w:t>
+      </w:r>
+      <w:r>
+        <w:rPr>
+          <w:rFonts w:cs="Times New Roman" w:ascii="Times New Roman" w:hAnsi="Times New Roman"/>
+          <w:b/>
+          <w:sz w:val="28"/>
+          <w:szCs w:val="28"/>
+        </w:rPr>
+        <w:t>Shannon-Fano</w:t>
+      </w:r>
+      <w:r>
+        <w:rPr>
+          <w:rFonts w:cs="Times New Roman" w:ascii="Times New Roman" w:hAnsi="Times New Roman"/>
+          <w:b/>
+          <w:sz w:val="28"/>
+          <w:szCs w:val="28"/>
+        </w:rPr>
+        <w:t xml:space="preserve"> encoding:</w:t>
+      </w:r>
+    </w:p>
+    <w:p>
+      <w:pPr>
+        <w:pStyle w:val="ListParagraph"/>
+        <w:spacing w:lineRule="auto" w:line="240"/>
+        <w:ind w:hanging="0"/>
+        <w:jc w:val="both"/>
+        <w:rPr>
           <w:b w:val="false"/>
           <w:b w:val="false"/>
           <w:bCs w:val="false"/>
@@ -4434,23 +4461,638 @@
         </w:rPr>
       </w:pPr>
       <w:r>
-        <w:rPr/>
-      </w:r>
-    </w:p>
-    <w:p>
-      <w:pPr>
-        <w:pStyle w:val="Normal"/>
-        <w:numPr>
-          <w:ilvl w:val="0"/>
-          <w:numId w:val="0"/>
-        </w:numPr>
-        <w:ind w:left="720" w:hanging="0"/>
+        <w:rPr>
+          <w:rFonts w:cs="Times New Roman" w:ascii="Times New Roman" w:hAnsi="Times New Roman"/>
+          <w:b w:val="false"/>
+          <w:bCs w:val="false"/>
+          <w:sz w:val="24"/>
+          <w:szCs w:val="24"/>
+        </w:rPr>
+        <w:t>Take two Arrays Probabilty[] which consist probabilty of each character ,and Character[] that consist the consist of all the character in the same order of there probabilty.</w:t>
+      </w:r>
+    </w:p>
+    <w:p>
+      <w:pPr>
+        <w:pStyle w:val="Normal"/>
+        <w:rPr>
+          <w:b w:val="false"/>
+          <w:b w:val="false"/>
+          <w:bCs w:val="false"/>
+        </w:rPr>
+      </w:pPr>
+      <w:r>
+        <w:rPr>
+          <w:rFonts w:cs="Times New Roman" w:ascii="Times New Roman" w:hAnsi="Times New Roman"/>
+          <w:b w:val="false"/>
+          <w:bCs w:val="false"/>
+          <w:sz w:val="24"/>
+          <w:szCs w:val="24"/>
+        </w:rPr>
+        <w:t>Example:</w:t>
+      </w:r>
+    </w:p>
+    <w:p>
+      <w:pPr>
+        <w:pStyle w:val="Normal"/>
+        <w:rPr>
+          <w:b w:val="false"/>
+          <w:b w:val="false"/>
+          <w:bCs w:val="false"/>
+        </w:rPr>
+      </w:pPr>
+      <w:r>
+        <w:rPr>
+          <w:rFonts w:cs="Times New Roman" w:ascii="Times New Roman" w:hAnsi="Times New Roman"/>
+          <w:b w:val="false"/>
+          <w:bCs w:val="false"/>
+          <w:sz w:val="24"/>
+          <w:szCs w:val="24"/>
+        </w:rPr>
+        <w:t>Probability[]={0.30,0.25,0.15,0.12,0.10,0.08}</w:t>
+      </w:r>
+    </w:p>
+    <w:p>
+      <w:pPr>
+        <w:pStyle w:val="Normal"/>
+        <w:rPr>
+          <w:b w:val="false"/>
+          <w:b w:val="false"/>
+          <w:bCs w:val="false"/>
+          <w:sz w:val="24"/>
+          <w:szCs w:val="24"/>
+        </w:rPr>
+      </w:pPr>
+      <w:r>
+        <w:rPr>
+          <w:rFonts w:cs="Times New Roman" w:ascii="Times New Roman" w:hAnsi="Times New Roman"/>
+          <w:b w:val="false"/>
+          <w:bCs w:val="false"/>
+          <w:sz w:val="24"/>
+          <w:szCs w:val="24"/>
+        </w:rPr>
+        <w:t>Character[]={'a','c','s','b','m','n'}</w:t>
+      </w:r>
+    </w:p>
+    <w:p>
+      <w:pPr>
+        <w:pStyle w:val="Normal"/>
+        <w:rPr>
+          <w:b w:val="false"/>
+          <w:b w:val="false"/>
+          <w:bCs w:val="false"/>
+          <w:sz w:val="24"/>
+          <w:szCs w:val="24"/>
+        </w:rPr>
+      </w:pPr>
+      <w:r>
+        <w:rPr>
+          <w:rFonts w:cs="Times New Roman" w:ascii="Times New Roman" w:hAnsi="Times New Roman"/>
+          <w:b w:val="false"/>
+          <w:bCs w:val="false"/>
+          <w:sz w:val="24"/>
+          <w:szCs w:val="24"/>
+        </w:rPr>
+        <w:t>Shannonfano( initial, final, code)</w:t>
+      </w:r>
+    </w:p>
+    <w:p>
+      <w:pPr>
+        <w:pStyle w:val="Normal"/>
+        <w:rPr>
+          <w:b w:val="false"/>
+          <w:b w:val="false"/>
+          <w:bCs w:val="false"/>
+          <w:sz w:val="24"/>
+          <w:szCs w:val="24"/>
+        </w:rPr>
+      </w:pPr>
+      <w:r>
+        <w:rPr>
+          <w:rFonts w:cs="Times New Roman" w:ascii="Times New Roman" w:hAnsi="Times New Roman"/>
+          <w:b w:val="false"/>
+          <w:bCs w:val="false"/>
+          <w:sz w:val="24"/>
+          <w:szCs w:val="24"/>
+        </w:rPr>
+        <w:t>{</w:t>
+      </w:r>
+    </w:p>
+    <w:p>
+      <w:pPr>
+        <w:pStyle w:val="Normal"/>
+        <w:rPr>
+          <w:b w:val="false"/>
+          <w:b w:val="false"/>
+          <w:bCs w:val="false"/>
+          <w:sz w:val="24"/>
+          <w:szCs w:val="24"/>
+        </w:rPr>
+      </w:pPr>
+      <w:r>
+        <w:rPr>
+          <w:rFonts w:cs="Times New Roman" w:ascii="Times New Roman" w:hAnsi="Times New Roman"/>
+          <w:b w:val="false"/>
+          <w:bCs w:val="false"/>
+          <w:sz w:val="24"/>
+          <w:szCs w:val="24"/>
+        </w:rPr>
+        <w:t xml:space="preserve">  </w:t>
+      </w:r>
+      <w:r>
+        <w:rPr>
+          <w:rFonts w:cs="Times New Roman" w:ascii="Times New Roman" w:hAnsi="Times New Roman"/>
+          <w:b w:val="false"/>
+          <w:bCs w:val="false"/>
+          <w:sz w:val="24"/>
+          <w:szCs w:val="24"/>
+        </w:rPr>
+        <w:t>If initial=final:</w:t>
+      </w:r>
+    </w:p>
+    <w:p>
+      <w:pPr>
+        <w:pStyle w:val="Normal"/>
+        <w:rPr>
+          <w:b w:val="false"/>
+          <w:b w:val="false"/>
+          <w:bCs w:val="false"/>
+          <w:sz w:val="24"/>
+          <w:szCs w:val="24"/>
+        </w:rPr>
+      </w:pPr>
+      <w:r>
+        <w:rPr>
+          <w:rFonts w:cs="Times New Roman" w:ascii="Times New Roman" w:hAnsi="Times New Roman"/>
+          <w:b w:val="false"/>
+          <w:bCs w:val="false"/>
+          <w:sz w:val="24"/>
+          <w:szCs w:val="24"/>
+        </w:rPr>
+        <w:t xml:space="preserve">    </w:t>
+      </w:r>
+      <w:r>
+        <w:rPr>
+          <w:rFonts w:cs="Times New Roman" w:ascii="Times New Roman" w:hAnsi="Times New Roman"/>
+          <w:b w:val="false"/>
+          <w:bCs w:val="false"/>
+          <w:sz w:val="24"/>
+          <w:szCs w:val="24"/>
+        </w:rPr>
+        <w:t>print code and return.</w:t>
+      </w:r>
+    </w:p>
+    <w:p>
+      <w:pPr>
+        <w:pStyle w:val="Normal"/>
+        <w:rPr>
+          <w:b w:val="false"/>
+          <w:b w:val="false"/>
+          <w:bCs w:val="false"/>
+          <w:sz w:val="24"/>
+          <w:szCs w:val="24"/>
+        </w:rPr>
+      </w:pPr>
+      <w:r>
+        <w:rPr>
+          <w:rFonts w:cs="Times New Roman" w:ascii="Times New Roman" w:hAnsi="Times New Roman"/>
+          <w:b w:val="false"/>
+          <w:bCs w:val="false"/>
+          <w:sz w:val="24"/>
+          <w:szCs w:val="24"/>
+        </w:rPr>
+        <w:t xml:space="preserve">  </w:t>
+      </w:r>
+      <w:r>
+        <w:rPr>
+          <w:rFonts w:cs="Times New Roman" w:ascii="Times New Roman" w:hAnsi="Times New Roman"/>
+          <w:b w:val="false"/>
+          <w:bCs w:val="false"/>
+          <w:sz w:val="24"/>
+          <w:szCs w:val="24"/>
+        </w:rPr>
+        <w:t>Else</w:t>
+      </w:r>
+    </w:p>
+    <w:p>
+      <w:pPr>
+        <w:pStyle w:val="Normal"/>
+        <w:rPr>
+          <w:b w:val="false"/>
+          <w:b w:val="false"/>
+          <w:bCs w:val="false"/>
+          <w:sz w:val="24"/>
+          <w:szCs w:val="24"/>
+        </w:rPr>
+      </w:pPr>
+      <w:r>
+        <w:rPr>
+          <w:rFonts w:cs="Times New Roman" w:ascii="Times New Roman" w:hAnsi="Times New Roman"/>
+          <w:b w:val="false"/>
+          <w:bCs w:val="false"/>
+          <w:sz w:val="24"/>
+          <w:szCs w:val="24"/>
+        </w:rPr>
+        <w:t xml:space="preserve">          </w:t>
+      </w:r>
+      <w:r>
+        <w:rPr>
+          <w:rFonts w:cs="Times New Roman" w:ascii="Times New Roman" w:hAnsi="Times New Roman"/>
+          <w:b w:val="false"/>
+          <w:bCs w:val="false"/>
+          <w:sz w:val="24"/>
+          <w:szCs w:val="24"/>
+        </w:rPr>
+        <w:t>Assign first=initial,last=final</w:t>
+      </w:r>
+    </w:p>
+    <w:p>
+      <w:pPr>
+        <w:pStyle w:val="Normal"/>
+        <w:rPr>
+          <w:b w:val="false"/>
+          <w:b w:val="false"/>
+          <w:bCs w:val="false"/>
+          <w:sz w:val="24"/>
+          <w:szCs w:val="24"/>
+        </w:rPr>
+      </w:pPr>
+      <w:r>
+        <w:rPr>
+          <w:rFonts w:cs="Times New Roman" w:ascii="Times New Roman" w:hAnsi="Times New Roman"/>
+          <w:b w:val="false"/>
+          <w:bCs w:val="false"/>
+          <w:sz w:val="24"/>
+          <w:szCs w:val="24"/>
+        </w:rPr>
+        <w:t xml:space="preserve">          </w:t>
+      </w:r>
+      <w:r>
+        <w:rPr>
+          <w:rFonts w:cs="Times New Roman" w:ascii="Times New Roman" w:hAnsi="Times New Roman"/>
+          <w:b w:val="false"/>
+          <w:bCs w:val="false"/>
+          <w:sz w:val="24"/>
+          <w:szCs w:val="24"/>
+        </w:rPr>
+        <w:t>Assign sumFront=probability[first], sumLast=probability[last]</w:t>
+      </w:r>
+    </w:p>
+    <w:p>
+      <w:pPr>
+        <w:pStyle w:val="Normal"/>
+        <w:rPr>
+          <w:b w:val="false"/>
+          <w:b w:val="false"/>
+          <w:bCs w:val="false"/>
+          <w:sz w:val="24"/>
+          <w:szCs w:val="24"/>
+        </w:rPr>
+      </w:pPr>
+      <w:r>
+        <w:rPr>
+          <w:rFonts w:cs="Times New Roman" w:ascii="Times New Roman" w:hAnsi="Times New Roman"/>
+          <w:b w:val="false"/>
+          <w:bCs w:val="false"/>
+          <w:sz w:val="24"/>
+          <w:szCs w:val="24"/>
+        </w:rPr>
+        <w:t xml:space="preserve">          </w:t>
+      </w:r>
+      <w:r>
+        <w:rPr>
+          <w:rFonts w:cs="Times New Roman" w:ascii="Times New Roman" w:hAnsi="Times New Roman"/>
+          <w:b w:val="false"/>
+          <w:bCs w:val="false"/>
+          <w:sz w:val="24"/>
+          <w:szCs w:val="24"/>
+        </w:rPr>
+        <w:t>while first!=last:</w:t>
+      </w:r>
+    </w:p>
+    <w:p>
+      <w:pPr>
+        <w:pStyle w:val="Normal"/>
+        <w:rPr>
+          <w:b w:val="false"/>
+          <w:b w:val="false"/>
+          <w:bCs w:val="false"/>
+          <w:sz w:val="24"/>
+          <w:szCs w:val="24"/>
+        </w:rPr>
+      </w:pPr>
+      <w:r>
+        <w:rPr>
+          <w:rFonts w:cs="Times New Roman" w:ascii="Times New Roman" w:hAnsi="Times New Roman"/>
+          <w:b w:val="false"/>
+          <w:bCs w:val="false"/>
+          <w:sz w:val="24"/>
+          <w:szCs w:val="24"/>
+        </w:rPr>
+        <w:t xml:space="preserve">                    </w:t>
+      </w:r>
+      <w:r>
+        <w:rPr>
+          <w:rFonts w:cs="Times New Roman" w:ascii="Times New Roman" w:hAnsi="Times New Roman"/>
+          <w:b w:val="false"/>
+          <w:bCs w:val="false"/>
+          <w:sz w:val="24"/>
+          <w:szCs w:val="24"/>
+        </w:rPr>
+        <w:t>If sumFront&gt;sumLast:</w:t>
+      </w:r>
+    </w:p>
+    <w:p>
+      <w:pPr>
+        <w:pStyle w:val="Normal"/>
+        <w:rPr>
+          <w:b w:val="false"/>
+          <w:b w:val="false"/>
+          <w:bCs w:val="false"/>
+          <w:sz w:val="24"/>
+          <w:szCs w:val="24"/>
+        </w:rPr>
+      </w:pPr>
+      <w:r>
+        <w:rPr>
+          <w:rFonts w:cs="Times New Roman" w:ascii="Times New Roman" w:hAnsi="Times New Roman"/>
+          <w:b w:val="false"/>
+          <w:bCs w:val="false"/>
+          <w:sz w:val="24"/>
+          <w:szCs w:val="24"/>
+        </w:rPr>
+        <w:t xml:space="preserve">                        </w:t>
+      </w:r>
+      <w:r>
+        <w:rPr>
+          <w:rFonts w:cs="Times New Roman" w:ascii="Times New Roman" w:hAnsi="Times New Roman"/>
+          <w:b w:val="false"/>
+          <w:bCs w:val="false"/>
+          <w:sz w:val="24"/>
+          <w:szCs w:val="24"/>
+        </w:rPr>
+        <w:t>Decrement last by 1</w:t>
+      </w:r>
+    </w:p>
+    <w:p>
+      <w:pPr>
+        <w:pStyle w:val="Normal"/>
+        <w:rPr>
+          <w:b w:val="false"/>
+          <w:b w:val="false"/>
+          <w:bCs w:val="false"/>
+          <w:sz w:val="24"/>
+          <w:szCs w:val="24"/>
+        </w:rPr>
+      </w:pPr>
+      <w:r>
+        <w:rPr>
+          <w:rFonts w:cs="Times New Roman" w:ascii="Times New Roman" w:hAnsi="Times New Roman"/>
+          <w:b w:val="false"/>
+          <w:bCs w:val="false"/>
+          <w:sz w:val="24"/>
+          <w:szCs w:val="24"/>
+        </w:rPr>
+        <w:t xml:space="preserve">                        </w:t>
+      </w:r>
+      <w:r>
+        <w:rPr>
+          <w:rFonts w:cs="Times New Roman" w:ascii="Times New Roman" w:hAnsi="Times New Roman"/>
+          <w:b w:val="false"/>
+          <w:bCs w:val="false"/>
+          <w:sz w:val="24"/>
+          <w:szCs w:val="24"/>
+        </w:rPr>
+        <w:t>Assign sumLast=sumLast+probability[last]</w:t>
+      </w:r>
+    </w:p>
+    <w:p>
+      <w:pPr>
+        <w:pStyle w:val="Normal"/>
+        <w:rPr>
+          <w:b w:val="false"/>
+          <w:b w:val="false"/>
+          <w:bCs w:val="false"/>
+          <w:sz w:val="24"/>
+          <w:szCs w:val="24"/>
+        </w:rPr>
+      </w:pPr>
+      <w:r>
+        <w:rPr>
+          <w:rFonts w:cs="Times New Roman" w:ascii="Times New Roman" w:hAnsi="Times New Roman"/>
+          <w:b w:val="false"/>
+          <w:bCs w:val="false"/>
+          <w:sz w:val="24"/>
+          <w:szCs w:val="24"/>
+        </w:rPr>
+        <w:t xml:space="preserve">                    </w:t>
+      </w:r>
+      <w:r>
+        <w:rPr>
+          <w:rFonts w:cs="Times New Roman" w:ascii="Times New Roman" w:hAnsi="Times New Roman"/>
+          <w:b w:val="false"/>
+          <w:bCs w:val="false"/>
+          <w:sz w:val="24"/>
+          <w:szCs w:val="24"/>
+        </w:rPr>
+        <w:t>Else</w:t>
+      </w:r>
+    </w:p>
+    <w:p>
+      <w:pPr>
+        <w:pStyle w:val="Normal"/>
+        <w:rPr>
+          <w:b w:val="false"/>
+          <w:b w:val="false"/>
+          <w:bCs w:val="false"/>
+          <w:sz w:val="24"/>
+          <w:szCs w:val="24"/>
+        </w:rPr>
+      </w:pPr>
+      <w:r>
+        <w:rPr>
+          <w:rFonts w:cs="Times New Roman" w:ascii="Times New Roman" w:hAnsi="Times New Roman"/>
+          <w:b w:val="false"/>
+          <w:bCs w:val="false"/>
+          <w:sz w:val="24"/>
+          <w:szCs w:val="24"/>
+        </w:rPr>
+        <w:t xml:space="preserve">                        </w:t>
+      </w:r>
+      <w:r>
+        <w:rPr>
+          <w:rFonts w:cs="Times New Roman" w:ascii="Times New Roman" w:hAnsi="Times New Roman"/>
+          <w:b w:val="false"/>
+          <w:bCs w:val="false"/>
+          <w:sz w:val="24"/>
+          <w:szCs w:val="24"/>
+        </w:rPr>
+        <w:t>Increment first by 1</w:t>
+      </w:r>
+    </w:p>
+    <w:p>
+      <w:pPr>
+        <w:pStyle w:val="Normal"/>
+        <w:rPr>
+          <w:b w:val="false"/>
+          <w:b w:val="false"/>
+          <w:bCs w:val="false"/>
+          <w:sz w:val="24"/>
+          <w:szCs w:val="24"/>
+        </w:rPr>
+      </w:pPr>
+      <w:r>
+        <w:rPr>
+          <w:rFonts w:cs="Times New Roman" w:ascii="Times New Roman" w:hAnsi="Times New Roman"/>
+          <w:b w:val="false"/>
+          <w:bCs w:val="false"/>
+          <w:sz w:val="24"/>
+          <w:szCs w:val="24"/>
+        </w:rPr>
+        <w:t xml:space="preserve">                        </w:t>
+      </w:r>
+      <w:r>
+        <w:rPr>
+          <w:rFonts w:cs="Times New Roman" w:ascii="Times New Roman" w:hAnsi="Times New Roman"/>
+          <w:b w:val="false"/>
+          <w:bCs w:val="false"/>
+          <w:sz w:val="24"/>
+          <w:szCs w:val="24"/>
+        </w:rPr>
+        <w:t>Assign sumFront=sumFront+probability[first]</w:t>
+      </w:r>
+    </w:p>
+    <w:p>
+      <w:pPr>
+        <w:pStyle w:val="Normal"/>
+        <w:rPr>
+          <w:b w:val="false"/>
+          <w:b w:val="false"/>
+          <w:bCs w:val="false"/>
+          <w:sz w:val="24"/>
+          <w:szCs w:val="24"/>
+        </w:rPr>
+      </w:pPr>
+      <w:r>
+        <w:rPr>
+          <w:rFonts w:cs="Times New Roman" w:ascii="Times New Roman" w:hAnsi="Times New Roman"/>
+          <w:b w:val="false"/>
+          <w:bCs w:val="false"/>
+          <w:sz w:val="24"/>
+          <w:szCs w:val="24"/>
+        </w:rPr>
+        <w:t xml:space="preserve">           </w:t>
+      </w:r>
+      <w:r>
+        <w:rPr>
+          <w:rFonts w:cs="Times New Roman" w:ascii="Times New Roman" w:hAnsi="Times New Roman"/>
+          <w:b w:val="false"/>
+          <w:bCs w:val="false"/>
+          <w:sz w:val="24"/>
+          <w:szCs w:val="24"/>
+        </w:rPr>
+        <w:t>Assign code=code*10</w:t>
+      </w:r>
+    </w:p>
+    <w:p>
+      <w:pPr>
+        <w:pStyle w:val="Normal"/>
+        <w:rPr>
+          <w:b w:val="false"/>
+          <w:b w:val="false"/>
+          <w:bCs w:val="false"/>
+          <w:sz w:val="24"/>
+          <w:szCs w:val="24"/>
+        </w:rPr>
+      </w:pPr>
+      <w:r>
+        <w:rPr>
+          <w:rFonts w:cs="Times New Roman" w:ascii="Times New Roman" w:hAnsi="Times New Roman"/>
+          <w:b w:val="false"/>
+          <w:bCs w:val="false"/>
+          <w:sz w:val="24"/>
+          <w:szCs w:val="24"/>
+        </w:rPr>
+        <w:t xml:space="preserve">          </w:t>
+      </w:r>
+      <w:r>
+        <w:rPr>
+          <w:rFonts w:cs="Times New Roman" w:ascii="Times New Roman" w:hAnsi="Times New Roman"/>
+          <w:b w:val="false"/>
+          <w:bCs w:val="false"/>
+          <w:sz w:val="24"/>
+          <w:szCs w:val="24"/>
+        </w:rPr>
+        <w:t>Shannonfano(initial,first,code+0)</w:t>
+      </w:r>
+    </w:p>
+    <w:p>
+      <w:pPr>
+        <w:pStyle w:val="Normal"/>
+        <w:rPr>
+          <w:b w:val="false"/>
+          <w:b w:val="false"/>
+          <w:bCs w:val="false"/>
+          <w:sz w:val="24"/>
+          <w:szCs w:val="24"/>
+        </w:rPr>
+      </w:pPr>
+      <w:r>
+        <w:rPr>
+          <w:rFonts w:cs="Times New Roman" w:ascii="Times New Roman" w:hAnsi="Times New Roman"/>
+          <w:b w:val="false"/>
+          <w:bCs w:val="false"/>
+          <w:sz w:val="24"/>
+          <w:szCs w:val="24"/>
+        </w:rPr>
+        <w:t xml:space="preserve">          </w:t>
+      </w:r>
+      <w:r>
+        <w:rPr>
+          <w:rFonts w:cs="Times New Roman" w:ascii="Times New Roman" w:hAnsi="Times New Roman"/>
+          <w:b w:val="false"/>
+          <w:bCs w:val="false"/>
+          <w:sz w:val="24"/>
+          <w:szCs w:val="24"/>
+        </w:rPr>
+        <w:t>Shannonfano(first+1,final,code+1)</w:t>
+      </w:r>
+    </w:p>
+    <w:p>
+      <w:pPr>
+        <w:pStyle w:val="Normal"/>
+        <w:rPr>
+          <w:b w:val="false"/>
+          <w:b w:val="false"/>
+          <w:bCs w:val="false"/>
+          <w:sz w:val="24"/>
+          <w:szCs w:val="24"/>
+        </w:rPr>
+      </w:pPr>
+      <w:r>
+        <w:rPr>
+          <w:rFonts w:cs="Times New Roman" w:ascii="Times New Roman" w:hAnsi="Times New Roman"/>
+          <w:b w:val="false"/>
+          <w:bCs w:val="false"/>
+          <w:sz w:val="24"/>
+          <w:szCs w:val="24"/>
+        </w:rPr>
+        <w:t>}</w:t>
+      </w:r>
+    </w:p>
+    <w:p>
+      <w:pPr>
+        <w:pStyle w:val="Normal"/>
         <w:rPr>
           <w:rFonts w:ascii="Times New Roman" w:hAnsi="Times New Roman" w:cs="Times New Roman"/>
         </w:rPr>
       </w:pPr>
       <w:r>
-        <w:rPr/>
+        <w:rPr>
+          <w:b w:val="false"/>
+          <w:bCs w:val="false"/>
+          <w:sz w:val="24"/>
+          <w:szCs w:val="24"/>
+        </w:rPr>
       </w:r>
     </w:p>
     <w:p>
@@ -4902,9 +5544,9 @@
           <w:szCs w:val="28"/>
         </w:rPr>
       </w:pPr>
+      <w:bookmarkStart w:id="84" w:name="_GoBack"/>
       <w:bookmarkStart w:id="85" w:name="_GoBack"/>
-      <w:bookmarkStart w:id="86" w:name="_GoBack"/>
-      <w:bookmarkEnd w:id="86"/>
+      <w:bookmarkEnd w:id="85"/>
       <w:r>
         <w:rPr>
           <w:rFonts w:cs="Times New Roman" w:ascii="Times New Roman" w:hAnsi="Times New Roman"/>
@@ -23980,7 +24622,7 @@
         <w:docPartGallery w:val="Page Numbers (Bottom of Page)"/>
         <w:docPartUnique w:val="true"/>
       </w:docPartObj>
-      <w:id w:val="1449242"/>
+      <w:id w:val="1267348781"/>
     </w:sdtPr>
     <w:sdtContent>
       <w:p>
@@ -24000,7 +24642,7 @@
           <w:fldChar w:fldCharType="separate"/>
         </w:r>
         <w:r>
-          <w:t>19</w:t>
+          <w:t>20</w:t>
         </w:r>
         <w:r>
           <w:fldChar w:fldCharType="end"/>

</xml_diff>

<commit_message>
Time complexity added for shannon fano
</commit_message>
<xml_diff>
--- a/reports/MidTermFinalReport.docx
+++ b/reports/MidTermFinalReport.docx
@@ -5097,6 +5097,108 @@
     </w:p>
     <w:p>
       <w:pPr>
+        <w:pStyle w:val="Normal"/>
+        <w:rPr>
+          <w:b w:val="false"/>
+          <w:b w:val="false"/>
+          <w:bCs w:val="false"/>
+          <w:sz w:val="24"/>
+          <w:szCs w:val="24"/>
+        </w:rPr>
+      </w:pPr>
+      <w:r>
+        <w:rPr>
+          <w:rFonts w:cs="Times New Roman" w:ascii="Times New Roman" w:hAnsi="Times New Roman"/>
+          <w:b w:val="false"/>
+          <w:bCs w:val="false"/>
+          <w:sz w:val="24"/>
+          <w:szCs w:val="24"/>
+        </w:rPr>
+        <w:t>Time-Complexity of Shannon-Fano algorithm</w:t>
+      </w:r>
+    </w:p>
+    <w:p>
+      <w:pPr>
+        <w:pStyle w:val="PreformattedText"/>
+        <w:rPr>
+          <w:b w:val="false"/>
+          <w:b w:val="false"/>
+          <w:bCs w:val="false"/>
+          <w:sz w:val="24"/>
+          <w:szCs w:val="24"/>
+        </w:rPr>
+      </w:pPr>
+      <w:r>
+        <w:rPr>
+          <w:rFonts w:cs="Times New Roman" w:ascii="Times New Roman" w:hAnsi="Times New Roman"/>
+          <w:b w:val="false"/>
+          <w:bCs w:val="false"/>
+          <w:sz w:val="24"/>
+          <w:szCs w:val="24"/>
+        </w:rPr>
+        <w:t>T(n) = T(n/2) + T(n/2) + n</w:t>
+      </w:r>
+    </w:p>
+    <w:p>
+      <w:pPr>
+        <w:pStyle w:val="PreformattedText"/>
+        <w:rPr>
+          <w:b w:val="false"/>
+          <w:b w:val="false"/>
+          <w:bCs w:val="false"/>
+          <w:sz w:val="24"/>
+          <w:szCs w:val="24"/>
+        </w:rPr>
+      </w:pPr>
+      <w:r>
+        <w:rPr>
+          <w:rFonts w:cs="Times New Roman" w:ascii="Times New Roman" w:hAnsi="Times New Roman"/>
+          <w:b w:val="false"/>
+          <w:bCs w:val="false"/>
+          <w:sz w:val="24"/>
+          <w:szCs w:val="24"/>
+        </w:rPr>
+        <w:t>T(n)=T(</w:t>
+      </w:r>
+    </w:p>
+    <w:p>
+      <w:pPr>
+        <w:pStyle w:val="PreformattedText"/>
+        <w:rPr>
+          <w:rFonts w:ascii="Times New Roman" w:hAnsi="Times New Roman" w:cs="Times New Roman"/>
+          <w:position w:val="8"/>
+          <w:sz w:val="19"/>
+        </w:rPr>
+      </w:pPr>
+      <w:r>
+        <w:rPr>
+          <w:b w:val="false"/>
+          <w:bCs w:val="false"/>
+          <w:sz w:val="24"/>
+          <w:szCs w:val="24"/>
+        </w:rPr>
+      </w:r>
+    </w:p>
+    <w:p>
+      <w:pPr>
+        <w:pStyle w:val="PreformattedText"/>
+        <w:rPr>
+          <w:rFonts w:ascii="Times New Roman" w:hAnsi="Times New Roman" w:cs="Times New Roman"/>
+          <w:position w:val="8"/>
+          <w:sz w:val="19"/>
+        </w:rPr>
+      </w:pPr>
+      <w:r>
+        <w:rPr>
+          <w:b w:val="false"/>
+          <w:bCs w:val="false"/>
+          <w:sz w:val="24"/>
+          <w:szCs w:val="24"/>
+        </w:rPr>
+      </w:r>
+    </w:p>
+    <w:p>
+      <w:pPr>
         <w:pStyle w:val="ListParagraph"/>
         <w:numPr>
           <w:ilvl w:val="0"/>
@@ -24622,7 +24724,7 @@
         <w:docPartGallery w:val="Page Numbers (Bottom of Page)"/>
         <w:docPartUnique w:val="true"/>
       </w:docPartObj>
-      <w:id w:val="1267348781"/>
+      <w:id w:val="1338245520"/>
     </w:sdtPr>
     <w:sdtContent>
       <w:p>
@@ -27214,6 +27316,13 @@
       <w:lang w:eastAsia="en-IN" w:bidi="ar-SA"/>
     </w:rPr>
   </w:style>
+  <w:style w:type="paragraph" w:styleId="PreformattedText">
+    <w:name w:val="Preformatted Text"/>
+    <w:basedOn w:val="Normal"/>
+    <w:qFormat/>
+    <w:pPr/>
+    <w:rPr/>
+  </w:style>
   <w:style w:type="numbering" w:styleId="NoList" w:default="1">
     <w:name w:val="No List"/>
     <w:uiPriority w:val="99"/>

</xml_diff>

<commit_message>
Added flow chart For shannonfano algorithm
</commit_message>
<xml_diff>
--- a/reports/MidTermFinalReport.docx
+++ b/reports/MidTermFinalReport.docx
@@ -5128,8 +5128,6 @@
           <w:szCs w:val="24"/>
         </w:rPr>
       </w:pPr>
-      <w:bookmarkStart w:id="84" w:name="__DdeLink__1625_608839352"/>
-      <w:bookmarkEnd w:id="84"/>
       <w:r>
         <w:rPr>
           <w:rFonts w:cs="Times New Roman" w:ascii="Times New Roman" w:hAnsi="Times New Roman"/>
@@ -5214,24 +5212,6 @@
           <w:szCs w:val="24"/>
         </w:rPr>
         <w:t>(n))</w:t>
-      </w:r>
-    </w:p>
-    <w:p>
-      <w:pPr>
-        <w:pStyle w:val="PreformattedText"/>
-        <w:rPr>
-          <w:rFonts w:ascii="Times New Roman" w:hAnsi="Times New Roman" w:cs="Times New Roman"/>
-          <w:position w:val="8"/>
-          <w:sz w:val="19"/>
-        </w:rPr>
-      </w:pPr>
-      <w:r>
-        <w:rPr>
-          <w:b w:val="false"/>
-          <w:bCs w:val="false"/>
-          <w:sz w:val="24"/>
-          <w:szCs w:val="24"/>
-        </w:rPr>
       </w:r>
     </w:p>
     <w:p>
@@ -5701,9 +5681,9 @@
           <w:szCs w:val="28"/>
         </w:rPr>
       </w:pPr>
+      <w:bookmarkStart w:id="84" w:name="_GoBack"/>
       <w:bookmarkStart w:id="85" w:name="_GoBack"/>
-      <w:bookmarkStart w:id="86" w:name="_GoBack"/>
-      <w:bookmarkEnd w:id="86"/>
+      <w:bookmarkEnd w:id="85"/>
       <w:r>
         <w:rPr>
           <w:rFonts w:cs="Times New Roman" w:ascii="Times New Roman" w:hAnsi="Times New Roman"/>
@@ -5952,6 +5932,20 @@
           <w:numId w:val="11"/>
         </w:numPr>
         <w:ind w:left="705" w:right="849" w:hanging="360"/>
+        <w:rPr/>
+      </w:pPr>
+      <w:r>
+        <w:rPr>
+          <w:rFonts w:cs="Times New Roman" w:ascii="Times New Roman" w:hAnsi="Times New Roman"/>
+          <w:b/>
+        </w:rPr>
+        <w:t>HUFFMAN CODING</w:t>
+      </w:r>
+    </w:p>
+    <w:p>
+      <w:pPr>
+        <w:pStyle w:val="ListParagraph"/>
+        <w:ind w:left="705" w:right="849" w:hanging="360"/>
         <w:rPr>
           <w:rFonts w:ascii="Times New Roman" w:hAnsi="Times New Roman" w:cs="Times New Roman"/>
           <w:b/>
@@ -5959,11 +5953,287 @@
         </w:rPr>
       </w:pPr>
       <w:r>
-        <w:rPr>
-          <w:rFonts w:cs="Times New Roman" w:ascii="Times New Roman" w:hAnsi="Times New Roman"/>
+        <w:rPr/>
+      </w:r>
+    </w:p>
+    <w:p>
+      <w:pPr>
+        <w:pStyle w:val="ListParagraph"/>
+        <w:ind w:left="705" w:right="849" w:hanging="360"/>
+        <w:rPr>
+          <w:rFonts w:ascii="Times New Roman" w:hAnsi="Times New Roman" w:cs="Times New Roman"/>
           <w:b/>
-        </w:rPr>
-        <w:t>HUFFMAN CODING</w:t>
+          <w:b/>
+        </w:rPr>
+      </w:pPr>
+      <w:r>
+        <w:rPr/>
+      </w:r>
+    </w:p>
+    <w:p>
+      <w:pPr>
+        <w:pStyle w:val="ListParagraph"/>
+        <w:ind w:left="705" w:right="849" w:hanging="360"/>
+        <w:rPr>
+          <w:rFonts w:ascii="Times New Roman" w:hAnsi="Times New Roman" w:cs="Times New Roman"/>
+          <w:b/>
+          <w:b/>
+        </w:rPr>
+      </w:pPr>
+      <w:r>
+        <w:rPr/>
+      </w:r>
+    </w:p>
+    <w:p>
+      <w:pPr>
+        <w:pStyle w:val="ListParagraph"/>
+        <w:ind w:left="705" w:right="849" w:hanging="360"/>
+        <w:rPr>
+          <w:rFonts w:ascii="Times New Roman" w:hAnsi="Times New Roman" w:cs="Times New Roman"/>
+          <w:b/>
+          <w:b/>
+        </w:rPr>
+      </w:pPr>
+      <w:r>
+        <w:rPr/>
+      </w:r>
+    </w:p>
+    <w:p>
+      <w:pPr>
+        <w:pStyle w:val="ListParagraph"/>
+        <w:ind w:left="705" w:right="849" w:hanging="360"/>
+        <w:rPr>
+          <w:rFonts w:ascii="Times New Roman" w:hAnsi="Times New Roman" w:cs="Times New Roman"/>
+          <w:b/>
+          <w:b/>
+        </w:rPr>
+      </w:pPr>
+      <w:r>
+        <w:rPr/>
+      </w:r>
+    </w:p>
+    <w:p>
+      <w:pPr>
+        <w:pStyle w:val="ListParagraph"/>
+        <w:ind w:left="705" w:right="849" w:hanging="360"/>
+        <w:rPr>
+          <w:rFonts w:ascii="Times New Roman" w:hAnsi="Times New Roman" w:cs="Times New Roman"/>
+          <w:b/>
+          <w:b/>
+        </w:rPr>
+      </w:pPr>
+      <w:r>
+        <w:rPr/>
+      </w:r>
+    </w:p>
+    <w:p>
+      <w:pPr>
+        <w:pStyle w:val="ListParagraph"/>
+        <w:ind w:left="705" w:right="849" w:hanging="360"/>
+        <w:rPr>
+          <w:rFonts w:ascii="Times New Roman" w:hAnsi="Times New Roman" w:cs="Times New Roman"/>
+          <w:b/>
+          <w:b/>
+        </w:rPr>
+      </w:pPr>
+      <w:r>
+        <w:rPr/>
+      </w:r>
+    </w:p>
+    <w:p>
+      <w:pPr>
+        <w:pStyle w:val="ListParagraph"/>
+        <w:ind w:left="705" w:right="849" w:hanging="360"/>
+        <w:rPr>
+          <w:rFonts w:ascii="Times New Roman" w:hAnsi="Times New Roman" w:cs="Times New Roman"/>
+          <w:b/>
+          <w:b/>
+        </w:rPr>
+      </w:pPr>
+      <w:r>
+        <w:rPr/>
+      </w:r>
+    </w:p>
+    <w:p>
+      <w:pPr>
+        <w:pStyle w:val="ListParagraph"/>
+        <w:ind w:left="705" w:right="849" w:hanging="360"/>
+        <w:rPr>
+          <w:rFonts w:ascii="Times New Roman" w:hAnsi="Times New Roman" w:cs="Times New Roman"/>
+          <w:b/>
+          <w:b/>
+        </w:rPr>
+      </w:pPr>
+      <w:r>
+        <w:rPr/>
+      </w:r>
+    </w:p>
+    <w:p>
+      <w:pPr>
+        <w:pStyle w:val="ListParagraph"/>
+        <w:ind w:left="705" w:right="849" w:hanging="360"/>
+        <w:rPr>
+          <w:rFonts w:ascii="Times New Roman" w:hAnsi="Times New Roman" w:cs="Times New Roman"/>
+          <w:b/>
+          <w:b/>
+        </w:rPr>
+      </w:pPr>
+      <w:r>
+        <w:rPr/>
+      </w:r>
+    </w:p>
+    <w:p>
+      <w:pPr>
+        <w:pStyle w:val="ListParagraph"/>
+        <w:ind w:left="705" w:right="849" w:hanging="360"/>
+        <w:rPr>
+          <w:rFonts w:ascii="Times New Roman" w:hAnsi="Times New Roman" w:cs="Times New Roman"/>
+          <w:b/>
+          <w:b/>
+        </w:rPr>
+      </w:pPr>
+      <w:r>
+        <w:rPr/>
+      </w:r>
+    </w:p>
+    <w:p>
+      <w:pPr>
+        <w:pStyle w:val="ListParagraph"/>
+        <w:ind w:left="705" w:right="849" w:hanging="360"/>
+        <w:rPr>
+          <w:rFonts w:ascii="Times New Roman" w:hAnsi="Times New Roman" w:cs="Times New Roman"/>
+          <w:b/>
+          <w:b/>
+        </w:rPr>
+      </w:pPr>
+      <w:r>
+        <w:rPr/>
+      </w:r>
+    </w:p>
+    <w:p>
+      <w:pPr>
+        <w:pStyle w:val="ListParagraph"/>
+        <w:ind w:left="705" w:right="849" w:hanging="360"/>
+        <w:rPr>
+          <w:rFonts w:ascii="Times New Roman" w:hAnsi="Times New Roman" w:cs="Times New Roman"/>
+          <w:b/>
+          <w:b/>
+        </w:rPr>
+      </w:pPr>
+      <w:r>
+        <w:rPr/>
+      </w:r>
+    </w:p>
+    <w:p>
+      <w:pPr>
+        <w:pStyle w:val="ListParagraph"/>
+        <w:ind w:left="705" w:right="849" w:hanging="360"/>
+        <w:rPr>
+          <w:rFonts w:ascii="Times New Roman" w:hAnsi="Times New Roman" w:cs="Times New Roman"/>
+          <w:b/>
+          <w:b/>
+        </w:rPr>
+      </w:pPr>
+      <w:r>
+        <w:rPr/>
+      </w:r>
+    </w:p>
+    <w:p>
+      <w:pPr>
+        <w:pStyle w:val="ListParagraph"/>
+        <w:ind w:left="705" w:right="849" w:hanging="360"/>
+        <w:rPr>
+          <w:rFonts w:ascii="Times New Roman" w:hAnsi="Times New Roman" w:cs="Times New Roman"/>
+          <w:b/>
+          <w:b/>
+        </w:rPr>
+      </w:pPr>
+      <w:r>
+        <w:rPr/>
+      </w:r>
+    </w:p>
+    <w:p>
+      <w:pPr>
+        <w:pStyle w:val="ListParagraph"/>
+        <w:ind w:left="705" w:right="849" w:hanging="360"/>
+        <w:rPr>
+          <w:rFonts w:ascii="Times New Roman" w:hAnsi="Times New Roman" w:cs="Times New Roman"/>
+          <w:b/>
+          <w:b/>
+        </w:rPr>
+      </w:pPr>
+      <w:r>
+        <w:rPr/>
+      </w:r>
+    </w:p>
+    <w:p>
+      <w:pPr>
+        <w:pStyle w:val="ListParagraph"/>
+        <w:ind w:left="705" w:right="849" w:hanging="360"/>
+        <w:rPr>
+          <w:rFonts w:ascii="Times New Roman" w:hAnsi="Times New Roman" w:cs="Times New Roman"/>
+          <w:b/>
+          <w:b/>
+        </w:rPr>
+      </w:pPr>
+      <w:r>
+        <w:rPr/>
+      </w:r>
+    </w:p>
+    <w:p>
+      <w:pPr>
+        <w:pStyle w:val="ListParagraph"/>
+        <w:ind w:left="705" w:right="849" w:hanging="360"/>
+        <w:rPr>
+          <w:rFonts w:ascii="Times New Roman" w:hAnsi="Times New Roman" w:cs="Times New Roman"/>
+          <w:b/>
+          <w:b/>
+        </w:rPr>
+      </w:pPr>
+      <w:r>
+        <w:rPr/>
+      </w:r>
+    </w:p>
+    <w:p>
+      <w:pPr>
+        <w:pStyle w:val="ListParagraph"/>
+        <w:ind w:left="705" w:right="849" w:hanging="360"/>
+        <w:rPr>
+          <w:rFonts w:ascii="Times New Roman" w:hAnsi="Times New Roman" w:cs="Times New Roman"/>
+          <w:b/>
+          <w:b/>
+        </w:rPr>
+      </w:pPr>
+      <w:r>
+        <w:rPr/>
+      </w:r>
+    </w:p>
+    <w:p>
+      <w:pPr>
+        <w:pStyle w:val="ListParagraph"/>
+        <w:ind w:left="705" w:right="849" w:hanging="360"/>
+        <w:rPr>
+          <w:rFonts w:ascii="Times New Roman" w:hAnsi="Times New Roman" w:cs="Times New Roman"/>
+          <w:b/>
+          <w:b/>
+        </w:rPr>
+      </w:pPr>
+      <w:r>
+        <w:rPr/>
+      </w:r>
+    </w:p>
+    <w:p>
+      <w:pPr>
+        <w:pStyle w:val="ListParagraph"/>
+        <w:ind w:left="705" w:right="849" w:hanging="360"/>
+        <w:rPr>
+          <w:rFonts w:ascii="Times New Roman" w:hAnsi="Times New Roman" w:cs="Times New Roman"/>
+          <w:b/>
+          <w:b/>
+        </w:rPr>
+      </w:pPr>
+      <w:r>
+        <w:rPr/>
       </w:r>
     </w:p>
     <w:p>
@@ -5974,6 +6244,27 @@
           <w:numId w:val="11"/>
         </w:numPr>
         <w:ind w:left="705" w:right="849" w:hanging="360"/>
+        <w:rPr/>
+      </w:pPr>
+      <w:r>
+        <w:rPr>
+          <w:rFonts w:cs="Times New Roman" w:ascii="Times New Roman" w:hAnsi="Times New Roman"/>
+          <w:b/>
+        </w:rPr>
+        <w:t>SHANNON-FAN</w:t>
+      </w:r>
+      <w:r>
+        <w:rPr>
+          <w:rFonts w:cs="Times New Roman" w:ascii="Times New Roman" w:hAnsi="Times New Roman"/>
+          <w:b/>
+        </w:rPr>
+        <w:t>O</w:t>
+      </w:r>
+    </w:p>
+    <w:p>
+      <w:pPr>
+        <w:pStyle w:val="ListParagraph"/>
+        <w:ind w:left="705" w:right="849" w:hanging="360"/>
         <w:rPr>
           <w:rFonts w:ascii="Times New Roman" w:hAnsi="Times New Roman" w:cs="Times New Roman"/>
           <w:b/>
@@ -5981,11 +6272,402 @@
         </w:rPr>
       </w:pPr>
       <w:r>
-        <w:rPr>
-          <w:rFonts w:cs="Times New Roman" w:ascii="Times New Roman" w:hAnsi="Times New Roman"/>
+        <w:rPr/>
+        <w:drawing>
+          <wp:anchor behindDoc="0" distT="0" distB="0" distL="0" distR="0" simplePos="0" locked="0" layoutInCell="1" allowOverlap="1" relativeHeight="7">
+            <wp:simplePos x="0" y="0"/>
+            <wp:positionH relativeFrom="column">
+              <wp:align>center</wp:align>
+            </wp:positionH>
+            <wp:positionV relativeFrom="paragraph">
+              <wp:posOffset>635</wp:posOffset>
+            </wp:positionV>
+            <wp:extent cx="5777865" cy="4516755"/>
+            <wp:effectExtent l="0" t="0" r="0" b="0"/>
+            <wp:wrapSquare wrapText="largest"/>
+            <wp:docPr id="6" name="Image2" descr=""/>
+            <wp:cNvGraphicFramePr>
+              <a:graphicFrameLocks xmlns:a="http://schemas.openxmlformats.org/drawingml/2006/main" noChangeAspect="1"/>
+            </wp:cNvGraphicFramePr>
+            <a:graphic xmlns:a="http://schemas.openxmlformats.org/drawingml/2006/main">
+              <a:graphicData uri="http://schemas.openxmlformats.org/drawingml/2006/picture">
+                <pic:pic xmlns:pic="http://schemas.openxmlformats.org/drawingml/2006/picture">
+                  <pic:nvPicPr>
+                    <pic:cNvPr id="6" name="Image2" descr=""/>
+                    <pic:cNvPicPr>
+                      <a:picLocks noChangeAspect="1" noChangeArrowheads="1"/>
+                    </pic:cNvPicPr>
+                  </pic:nvPicPr>
+                  <pic:blipFill>
+                    <a:blip r:embed="rId7"/>
+                    <a:stretch>
+                      <a:fillRect/>
+                    </a:stretch>
+                  </pic:blipFill>
+                  <pic:spPr bwMode="auto">
+                    <a:xfrm>
+                      <a:off x="0" y="0"/>
+                      <a:ext cx="5777865" cy="4516755"/>
+                    </a:xfrm>
+                    <a:prstGeom prst="rect">
+                      <a:avLst/>
+                    </a:prstGeom>
+                  </pic:spPr>
+                </pic:pic>
+              </a:graphicData>
+            </a:graphic>
+          </wp:anchor>
+        </w:drawing>
+      </w:r>
+    </w:p>
+    <w:p>
+      <w:pPr>
+        <w:pStyle w:val="ListParagraph"/>
+        <w:ind w:left="705" w:right="849" w:hanging="360"/>
+        <w:rPr>
+          <w:rFonts w:ascii="Times New Roman" w:hAnsi="Times New Roman" w:cs="Times New Roman"/>
           <w:b/>
-        </w:rPr>
-        <w:t>SHANNON-FAN0</w:t>
+          <w:b/>
+        </w:rPr>
+      </w:pPr>
+      <w:r>
+        <w:rPr/>
+      </w:r>
+    </w:p>
+    <w:p>
+      <w:pPr>
+        <w:pStyle w:val="ListParagraph"/>
+        <w:ind w:left="705" w:right="849" w:hanging="360"/>
+        <w:rPr>
+          <w:rFonts w:ascii="Times New Roman" w:hAnsi="Times New Roman" w:cs="Times New Roman"/>
+          <w:b/>
+          <w:b/>
+        </w:rPr>
+      </w:pPr>
+      <w:r>
+        <w:rPr/>
+      </w:r>
+    </w:p>
+    <w:p>
+      <w:pPr>
+        <w:pStyle w:val="ListParagraph"/>
+        <w:ind w:left="705" w:right="849" w:hanging="360"/>
+        <w:rPr>
+          <w:rFonts w:ascii="Times New Roman" w:hAnsi="Times New Roman" w:cs="Times New Roman"/>
+          <w:b/>
+          <w:b/>
+        </w:rPr>
+      </w:pPr>
+      <w:r>
+        <w:rPr/>
+      </w:r>
+    </w:p>
+    <w:p>
+      <w:pPr>
+        <w:pStyle w:val="ListParagraph"/>
+        <w:ind w:left="705" w:right="849" w:hanging="360"/>
+        <w:rPr>
+          <w:rFonts w:ascii="Times New Roman" w:hAnsi="Times New Roman" w:cs="Times New Roman"/>
+          <w:b/>
+          <w:b/>
+        </w:rPr>
+      </w:pPr>
+      <w:r>
+        <w:rPr/>
+      </w:r>
+    </w:p>
+    <w:p>
+      <w:pPr>
+        <w:pStyle w:val="ListParagraph"/>
+        <w:ind w:left="705" w:right="849" w:hanging="360"/>
+        <w:rPr>
+          <w:rFonts w:ascii="Times New Roman" w:hAnsi="Times New Roman" w:cs="Times New Roman"/>
+          <w:b/>
+          <w:b/>
+        </w:rPr>
+      </w:pPr>
+      <w:r>
+        <w:rPr/>
+      </w:r>
+    </w:p>
+    <w:p>
+      <w:pPr>
+        <w:pStyle w:val="ListParagraph"/>
+        <w:ind w:left="705" w:right="849" w:hanging="360"/>
+        <w:rPr>
+          <w:rFonts w:ascii="Times New Roman" w:hAnsi="Times New Roman" w:cs="Times New Roman"/>
+          <w:b/>
+          <w:b/>
+        </w:rPr>
+      </w:pPr>
+      <w:r>
+        <w:rPr/>
+      </w:r>
+    </w:p>
+    <w:p>
+      <w:pPr>
+        <w:pStyle w:val="ListParagraph"/>
+        <w:ind w:left="705" w:right="849" w:hanging="360"/>
+        <w:rPr>
+          <w:rFonts w:ascii="Times New Roman" w:hAnsi="Times New Roman" w:cs="Times New Roman"/>
+          <w:b/>
+          <w:b/>
+        </w:rPr>
+      </w:pPr>
+      <w:r>
+        <w:rPr/>
+      </w:r>
+    </w:p>
+    <w:p>
+      <w:pPr>
+        <w:pStyle w:val="ListParagraph"/>
+        <w:ind w:left="705" w:right="849" w:hanging="360"/>
+        <w:rPr>
+          <w:rFonts w:ascii="Times New Roman" w:hAnsi="Times New Roman" w:cs="Times New Roman"/>
+          <w:b/>
+          <w:b/>
+        </w:rPr>
+      </w:pPr>
+      <w:r>
+        <w:rPr/>
+      </w:r>
+    </w:p>
+    <w:p>
+      <w:pPr>
+        <w:pStyle w:val="ListParagraph"/>
+        <w:ind w:left="705" w:right="849" w:hanging="360"/>
+        <w:rPr>
+          <w:rFonts w:ascii="Times New Roman" w:hAnsi="Times New Roman" w:cs="Times New Roman"/>
+          <w:b/>
+          <w:b/>
+        </w:rPr>
+      </w:pPr>
+      <w:r>
+        <w:rPr/>
+      </w:r>
+    </w:p>
+    <w:p>
+      <w:pPr>
+        <w:pStyle w:val="ListParagraph"/>
+        <w:ind w:left="705" w:right="849" w:hanging="360"/>
+        <w:rPr>
+          <w:rFonts w:ascii="Times New Roman" w:hAnsi="Times New Roman" w:cs="Times New Roman"/>
+          <w:b/>
+          <w:b/>
+        </w:rPr>
+      </w:pPr>
+      <w:r>
+        <w:rPr/>
+      </w:r>
+    </w:p>
+    <w:p>
+      <w:pPr>
+        <w:pStyle w:val="ListParagraph"/>
+        <w:ind w:left="705" w:right="849" w:hanging="360"/>
+        <w:rPr>
+          <w:rFonts w:ascii="Times New Roman" w:hAnsi="Times New Roman" w:cs="Times New Roman"/>
+          <w:b/>
+          <w:b/>
+        </w:rPr>
+      </w:pPr>
+      <w:r>
+        <w:rPr/>
+      </w:r>
+    </w:p>
+    <w:p>
+      <w:pPr>
+        <w:pStyle w:val="ListParagraph"/>
+        <w:ind w:left="705" w:right="849" w:hanging="360"/>
+        <w:rPr>
+          <w:rFonts w:ascii="Times New Roman" w:hAnsi="Times New Roman" w:cs="Times New Roman"/>
+          <w:b/>
+          <w:b/>
+        </w:rPr>
+      </w:pPr>
+      <w:r>
+        <w:rPr/>
+      </w:r>
+    </w:p>
+    <w:p>
+      <w:pPr>
+        <w:pStyle w:val="ListParagraph"/>
+        <w:ind w:left="705" w:right="849" w:hanging="360"/>
+        <w:rPr>
+          <w:rFonts w:ascii="Times New Roman" w:hAnsi="Times New Roman" w:cs="Times New Roman"/>
+          <w:b/>
+          <w:b/>
+        </w:rPr>
+      </w:pPr>
+      <w:r>
+        <w:rPr/>
+      </w:r>
+    </w:p>
+    <w:p>
+      <w:pPr>
+        <w:pStyle w:val="ListParagraph"/>
+        <w:ind w:left="705" w:right="849" w:hanging="360"/>
+        <w:rPr>
+          <w:rFonts w:ascii="Times New Roman" w:hAnsi="Times New Roman" w:cs="Times New Roman"/>
+          <w:b/>
+          <w:b/>
+        </w:rPr>
+      </w:pPr>
+      <w:r>
+        <w:rPr/>
+      </w:r>
+    </w:p>
+    <w:p>
+      <w:pPr>
+        <w:pStyle w:val="ListParagraph"/>
+        <w:ind w:left="705" w:right="849" w:hanging="360"/>
+        <w:rPr>
+          <w:rFonts w:ascii="Times New Roman" w:hAnsi="Times New Roman" w:cs="Times New Roman"/>
+          <w:b/>
+          <w:b/>
+        </w:rPr>
+      </w:pPr>
+      <w:r>
+        <w:rPr/>
+      </w:r>
+    </w:p>
+    <w:p>
+      <w:pPr>
+        <w:pStyle w:val="ListParagraph"/>
+        <w:ind w:left="705" w:right="849" w:hanging="360"/>
+        <w:rPr>
+          <w:rFonts w:ascii="Times New Roman" w:hAnsi="Times New Roman" w:cs="Times New Roman"/>
+          <w:b/>
+          <w:b/>
+        </w:rPr>
+      </w:pPr>
+      <w:r>
+        <w:rPr/>
+      </w:r>
+    </w:p>
+    <w:p>
+      <w:pPr>
+        <w:pStyle w:val="ListParagraph"/>
+        <w:ind w:left="705" w:right="849" w:hanging="360"/>
+        <w:rPr>
+          <w:rFonts w:ascii="Times New Roman" w:hAnsi="Times New Roman" w:cs="Times New Roman"/>
+          <w:b/>
+          <w:b/>
+        </w:rPr>
+      </w:pPr>
+      <w:r>
+        <w:rPr/>
+      </w:r>
+    </w:p>
+    <w:p>
+      <w:pPr>
+        <w:pStyle w:val="ListParagraph"/>
+        <w:ind w:left="705" w:right="849" w:hanging="360"/>
+        <w:rPr>
+          <w:rFonts w:ascii="Times New Roman" w:hAnsi="Times New Roman" w:cs="Times New Roman"/>
+          <w:b/>
+          <w:b/>
+        </w:rPr>
+      </w:pPr>
+      <w:r>
+        <w:rPr/>
+      </w:r>
+    </w:p>
+    <w:p>
+      <w:pPr>
+        <w:pStyle w:val="ListParagraph"/>
+        <w:ind w:left="705" w:right="849" w:hanging="360"/>
+        <w:rPr>
+          <w:rFonts w:ascii="Times New Roman" w:hAnsi="Times New Roman" w:cs="Times New Roman"/>
+          <w:b/>
+          <w:b/>
+        </w:rPr>
+      </w:pPr>
+      <w:r>
+        <w:rPr/>
+      </w:r>
+    </w:p>
+    <w:p>
+      <w:pPr>
+        <w:pStyle w:val="ListParagraph"/>
+        <w:ind w:left="705" w:right="849" w:hanging="360"/>
+        <w:rPr>
+          <w:rFonts w:ascii="Times New Roman" w:hAnsi="Times New Roman" w:cs="Times New Roman"/>
+          <w:b/>
+          <w:b/>
+        </w:rPr>
+      </w:pPr>
+      <w:r>
+        <w:rPr/>
+      </w:r>
+    </w:p>
+    <w:p>
+      <w:pPr>
+        <w:pStyle w:val="ListParagraph"/>
+        <w:ind w:left="705" w:right="849" w:hanging="360"/>
+        <w:rPr>
+          <w:rFonts w:ascii="Times New Roman" w:hAnsi="Times New Roman" w:cs="Times New Roman"/>
+          <w:b/>
+          <w:b/>
+        </w:rPr>
+      </w:pPr>
+      <w:r>
+        <w:rPr/>
+      </w:r>
+    </w:p>
+    <w:p>
+      <w:pPr>
+        <w:pStyle w:val="ListParagraph"/>
+        <w:ind w:left="705" w:right="849" w:hanging="360"/>
+        <w:rPr>
+          <w:rFonts w:ascii="Times New Roman" w:hAnsi="Times New Roman" w:cs="Times New Roman"/>
+          <w:b/>
+          <w:b/>
+        </w:rPr>
+      </w:pPr>
+      <w:r>
+        <w:rPr/>
+      </w:r>
+    </w:p>
+    <w:p>
+      <w:pPr>
+        <w:pStyle w:val="ListParagraph"/>
+        <w:ind w:left="705" w:right="849" w:hanging="360"/>
+        <w:rPr>
+          <w:rFonts w:ascii="Times New Roman" w:hAnsi="Times New Roman" w:cs="Times New Roman"/>
+          <w:b/>
+          <w:b/>
+        </w:rPr>
+      </w:pPr>
+      <w:r>
+        <w:rPr/>
+      </w:r>
+    </w:p>
+    <w:p>
+      <w:pPr>
+        <w:pStyle w:val="ListParagraph"/>
+        <w:ind w:left="705" w:right="849" w:hanging="360"/>
+        <w:rPr>
+          <w:rFonts w:ascii="Times New Roman" w:hAnsi="Times New Roman" w:cs="Times New Roman"/>
+          <w:b/>
+          <w:b/>
+        </w:rPr>
+      </w:pPr>
+      <w:r>
+        <w:rPr/>
+      </w:r>
+    </w:p>
+    <w:p>
+      <w:pPr>
+        <w:pStyle w:val="ListParagraph"/>
+        <w:ind w:left="705" w:right="849" w:hanging="360"/>
+        <w:rPr>
+          <w:rFonts w:ascii="Times New Roman" w:hAnsi="Times New Roman" w:cs="Times New Roman"/>
+          <w:b/>
+          <w:b/>
+        </w:rPr>
+      </w:pPr>
+      <w:r>
+        <w:rPr/>
       </w:r>
     </w:p>
     <w:p>
@@ -5996,11 +6678,7 @@
           <w:numId w:val="11"/>
         </w:numPr>
         <w:ind w:left="705" w:right="849" w:hanging="360"/>
-        <w:rPr>
-          <w:rFonts w:ascii="Times New Roman" w:hAnsi="Times New Roman" w:cs="Times New Roman"/>
-          <w:b/>
-          <w:b/>
-        </w:rPr>
+        <w:rPr/>
       </w:pPr>
       <w:r>
         <w:rPr>
@@ -6456,7 +7134,7 @@
         <w:ind w:left="1299" w:right="849" w:hanging="360"/>
         <w:rPr/>
       </w:pPr>
-      <w:hyperlink r:id="rId7">
+      <w:hyperlink r:id="rId8">
         <w:r>
           <w:rPr>
             <w:rStyle w:val="InternetLink"/>
@@ -6544,7 +7222,7 @@
         </w:rPr>
         <w:t xml:space="preserve">Network Systems Lab, School of Computing Science, Simon Fraser University, BC, Canada,Email: mohammad </w:t>
       </w:r>
-      <w:hyperlink r:id="rId8">
+      <w:hyperlink r:id="rId9">
         <w:r>
           <w:rPr>
             <w:rStyle w:val="InternetLink"/>
@@ -24757,8 +25435,8 @@
       </w:r>
     </w:p>
     <w:sectPr>
-      <w:headerReference w:type="default" r:id="rId9"/>
-      <w:footerReference w:type="default" r:id="rId10"/>
+      <w:headerReference w:type="default" r:id="rId10"/>
+      <w:footerReference w:type="default" r:id="rId11"/>
       <w:type w:val="nextPage"/>
       <w:pgSz w:w="11906" w:h="16838"/>
       <w:pgMar w:left="1134" w:right="1134" w:header="0" w:top="1134" w:footer="283" w:bottom="1134" w:gutter="0"/>
@@ -24779,7 +25457,7 @@
         <w:docPartGallery w:val="Page Numbers (Bottom of Page)"/>
         <w:docPartUnique w:val="true"/>
       </w:docPartObj>
-      <w:id w:val="1951829204"/>
+      <w:id w:val="563395223"/>
     </w:sdtPr>
     <w:sdtContent>
       <w:p>
@@ -24799,7 +25477,7 @@
           <w:fldChar w:fldCharType="separate"/>
         </w:r>
         <w:r>
-          <w:t>20</w:t>
+          <w:t>13</w:t>
         </w:r>
         <w:r>
           <w:fldChar w:fldCharType="end"/>

</xml_diff>